<commit_message>
Slight Adjustments after complete reciting
</commit_message>
<xml_diff>
--- a/1 - HTML⧸CSS/2 - Apply/11.4 - Applying div, img, ꞉hover and scale꞉ in order to create an image zoom effect when the user touches the content.docx
+++ b/1 - HTML⧸CSS/2 - Apply/11.4 - Applying div, img, ꞉hover and scale꞉ in order to create an image zoom effect when the user touches the content.docx
@@ -10,7 +10,6 @@
           <w:szCs w:val="44"/>
         </w:rPr>
       </w:pPr>
-      <w:bookmarkStart w:id="0" w:name="_GoBack"/>
       <w:r>
         <w:rPr>
           <w:sz w:val="44"/>
@@ -227,13 +226,27 @@
           <w:szCs w:val="44"/>
         </w:rPr>
       </w:pPr>
+      <w:r>
+        <w:rPr>
+          <w:sz w:val="44"/>
+          <w:szCs w:val="44"/>
+        </w:rPr>
+        <w:t>Note</w:t>
+      </w:r>
+      <w:r>
+        <w:rPr>
+          <w:sz w:val="44"/>
+          <w:szCs w:val="44"/>
+        </w:rPr>
+        <w:t xml:space="preserve"> after learning about advanced usage </w:t>
+      </w:r>
       <w:proofErr w:type="gramStart"/>
       <w:r>
         <w:rPr>
           <w:sz w:val="44"/>
           <w:szCs w:val="44"/>
         </w:rPr>
-        <w:t>Note :</w:t>
+        <w:t>of :hover</w:t>
       </w:r>
       <w:proofErr w:type="gramEnd"/>
       <w:r>
@@ -241,7 +254,14 @@
           <w:sz w:val="44"/>
           <w:szCs w:val="44"/>
         </w:rPr>
-        <w:t xml:space="preserve"> Apply the scale:  attribute to the &lt;</w:t>
+        <w:t xml:space="preserve"> : </w:t>
+      </w:r>
+      <w:r>
+        <w:rPr>
+          <w:sz w:val="44"/>
+          <w:szCs w:val="44"/>
+        </w:rPr>
+        <w:t>In order for this to work, Apply :hover to the &lt;div&gt; tag, And then summon the &lt;</w:t>
       </w:r>
       <w:proofErr w:type="spellStart"/>
       <w:r>
@@ -257,7 +277,21 @@
           <w:sz w:val="44"/>
           <w:szCs w:val="44"/>
         </w:rPr>
-        <w:t>&gt; tag, Not the &lt;div&gt; tag.</w:t>
+        <w:t>&gt; tag (or its class or id name) and THEN apply scale</w:t>
+      </w:r>
+      <w:r>
+        <w:rPr>
+          <w:sz w:val="44"/>
+          <w:szCs w:val="44"/>
+        </w:rPr>
+        <w:t>.</w:t>
+      </w:r>
+      <w:r>
+        <w:rPr>
+          <w:sz w:val="44"/>
+          <w:szCs w:val="44"/>
+        </w:rPr>
+        <w:t xml:space="preserve"> Example:</w:t>
       </w:r>
     </w:p>
     <w:p>
@@ -268,6 +302,40 @@
           <w:szCs w:val="44"/>
         </w:rPr>
       </w:pPr>
+      <w:proofErr w:type="spellStart"/>
+      <w:proofErr w:type="gramStart"/>
+      <w:r>
+        <w:rPr>
+          <w:sz w:val="44"/>
+          <w:szCs w:val="44"/>
+        </w:rPr>
+        <w:t>div:hover</w:t>
+      </w:r>
+      <w:proofErr w:type="spellEnd"/>
+      <w:proofErr w:type="gramEnd"/>
+      <w:r>
+        <w:rPr>
+          <w:sz w:val="44"/>
+          <w:szCs w:val="44"/>
+        </w:rPr>
+        <w:t xml:space="preserve"> </w:t>
+      </w:r>
+      <w:proofErr w:type="spellStart"/>
+      <w:r>
+        <w:rPr>
+          <w:sz w:val="44"/>
+          <w:szCs w:val="44"/>
+        </w:rPr>
+        <w:t>img</w:t>
+      </w:r>
+      <w:proofErr w:type="spellEnd"/>
+      <w:r>
+        <w:rPr>
+          <w:sz w:val="44"/>
+          <w:szCs w:val="44"/>
+        </w:rPr>
+        <w:t xml:space="preserve"> {</w:t>
+      </w:r>
     </w:p>
     <w:p>
       <w:pPr>
@@ -282,6 +350,50 @@
           <w:sz w:val="44"/>
           <w:szCs w:val="44"/>
         </w:rPr>
+        <w:t>scale: 2 2</w:t>
+      </w:r>
+      <w:bookmarkStart w:id="0" w:name="_GoBack"/>
+      <w:bookmarkEnd w:id="0"/>
+    </w:p>
+    <w:p>
+      <w:pPr>
+        <w:jc w:val="center"/>
+        <w:rPr>
+          <w:sz w:val="44"/>
+          <w:szCs w:val="44"/>
+        </w:rPr>
+      </w:pPr>
+      <w:r>
+        <w:rPr>
+          <w:sz w:val="44"/>
+          <w:szCs w:val="44"/>
+        </w:rPr>
+        <w:t>}</w:t>
+      </w:r>
+    </w:p>
+    <w:p>
+      <w:pPr>
+        <w:jc w:val="center"/>
+        <w:rPr>
+          <w:sz w:val="44"/>
+          <w:szCs w:val="44"/>
+        </w:rPr>
+      </w:pPr>
+    </w:p>
+    <w:p>
+      <w:pPr>
+        <w:jc w:val="center"/>
+        <w:rPr>
+          <w:sz w:val="44"/>
+          <w:szCs w:val="44"/>
+        </w:rPr>
+      </w:pPr>
+      <w:r>
+        <w:rPr>
+          <w:sz w:val="44"/>
+          <w:szCs w:val="44"/>
+        </w:rPr>
+        <w:lastRenderedPageBreak/>
         <w:t xml:space="preserve">Note </w:t>
       </w:r>
       <w:proofErr w:type="gramStart"/>
@@ -300,7 +412,6 @@
         </w:rPr>
         <w:t xml:space="preserve"> Be sure that both of the values of the scale:  attribute are the same.</w:t>
       </w:r>
-      <w:bookmarkEnd w:id="0"/>
     </w:p>
     <w:sectPr>
       <w:pgSz w:w="12240" w:h="15840"/>

</xml_diff>